<commit_message>
Agregando titulo desarrollo :v
</commit_message>
<xml_diff>
--- a/TareasyTecnicasdeMineriadeDatos.docx
+++ b/TareasyTecnicasdeMineriadeDatos.docx
@@ -169,8 +169,33 @@
           <w:rFonts w:ascii="Times New Roman" w:hAnsi="Times New Roman" w:cs="Times New Roman"/>
           <w:sz w:val="24"/>
         </w:rPr>
-        <w:t>Karen Lisbeth Gelvez Lesmes</w:t>
-      </w:r>
+        <w:t xml:space="preserve">Karen Lisbeth </w:t>
+      </w:r>
+      <w:proofErr w:type="spellStart"/>
+      <w:r>
+        <w:rPr>
+          <w:rFonts w:ascii="Times New Roman" w:hAnsi="Times New Roman" w:cs="Times New Roman"/>
+          <w:sz w:val="24"/>
+        </w:rPr>
+        <w:t>Gelvez</w:t>
+      </w:r>
+      <w:proofErr w:type="spellEnd"/>
+      <w:r>
+        <w:rPr>
+          <w:rFonts w:ascii="Times New Roman" w:hAnsi="Times New Roman" w:cs="Times New Roman"/>
+          <w:sz w:val="24"/>
+        </w:rPr>
+        <w:t xml:space="preserve"> </w:t>
+      </w:r>
+      <w:proofErr w:type="spellStart"/>
+      <w:r>
+        <w:rPr>
+          <w:rFonts w:ascii="Times New Roman" w:hAnsi="Times New Roman" w:cs="Times New Roman"/>
+          <w:sz w:val="24"/>
+        </w:rPr>
+        <w:t>Lesmes</w:t>
+      </w:r>
+      <w:proofErr w:type="spellEnd"/>
       <w:r>
         <w:rPr>
           <w:rFonts w:ascii="Times New Roman" w:hAnsi="Times New Roman" w:cs="Times New Roman"/>
@@ -480,7 +505,7 @@
           <w:r>
             <w:fldChar w:fldCharType="separate"/>
           </w:r>
-          <w:hyperlink w:anchor="_Toc12705597" w:history="1">
+          <w:hyperlink w:anchor="_Toc12707335" w:history="1">
             <w:r>
               <w:rPr>
                 <w:rStyle w:val="Hipervnculo"/>
@@ -508,7 +533,7 @@
                 <w:noProof/>
                 <w:webHidden/>
               </w:rPr>
-              <w:instrText xml:space="preserve"> PAGEREF _Toc12705597 \h </w:instrText>
+              <w:instrText xml:space="preserve"> PAGEREF _Toc12707335 \h </w:instrText>
             </w:r>
             <w:r>
               <w:rPr>
@@ -552,7 +577,7 @@
               <w:lang w:val="es-ES"/>
             </w:rPr>
           </w:pPr>
-          <w:hyperlink w:anchor="_Toc12705598" w:history="1">
+          <w:hyperlink w:anchor="_Toc12707336" w:history="1">
             <w:r>
               <w:rPr>
                 <w:rStyle w:val="Hipervnculo"/>
@@ -580,7 +605,79 @@
                 <w:noProof/>
                 <w:webHidden/>
               </w:rPr>
-              <w:instrText xml:space="preserve"> PAGEREF _Toc12705598 \h </w:instrText>
+              <w:instrText xml:space="preserve"> PAGEREF _Toc12707336 \h </w:instrText>
+            </w:r>
+            <w:r>
+              <w:rPr>
+                <w:noProof/>
+                <w:webHidden/>
+              </w:rPr>
+            </w:r>
+            <w:r>
+              <w:rPr>
+                <w:noProof/>
+                <w:webHidden/>
+              </w:rPr>
+              <w:fldChar w:fldCharType="separate"/>
+            </w:r>
+            <w:r>
+              <w:rPr>
+                <w:noProof/>
+                <w:webHidden/>
+              </w:rPr>
+              <w:t>3</w:t>
+            </w:r>
+            <w:r>
+              <w:rPr>
+                <w:noProof/>
+                <w:webHidden/>
+              </w:rPr>
+              <w:fldChar w:fldCharType="end"/>
+            </w:r>
+          </w:hyperlink>
+        </w:p>
+        <w:p>
+          <w:pPr>
+            <w:pStyle w:val="TDC1"/>
+            <w:tabs>
+              <w:tab w:val="right" w:leader="dot" w:pos="8260"/>
+            </w:tabs>
+            <w:rPr>
+              <w:rFonts w:asciiTheme="minorHAnsi" w:eastAsiaTheme="minorEastAsia" w:hAnsiTheme="minorHAnsi" w:cstheme="minorBidi"/>
+              <w:noProof/>
+              <w:color w:val="auto"/>
+              <w:lang w:val="es-ES"/>
+            </w:rPr>
+          </w:pPr>
+          <w:hyperlink w:anchor="_Toc12707337" w:history="1">
+            <w:r>
+              <w:rPr>
+                <w:rStyle w:val="Hipervnculo"/>
+                <w:rFonts w:ascii="Times New Roman" w:hAnsi="Times New Roman" w:cs="Times New Roman"/>
+                <w:noProof/>
+              </w:rPr>
+              <w:t>JUSTIFICACIÓN</w:t>
+            </w:r>
+            <w:r>
+              <w:rPr>
+                <w:noProof/>
+                <w:webHidden/>
+              </w:rPr>
+              <w:tab/>
+            </w:r>
+            <w:r>
+              <w:rPr>
+                <w:noProof/>
+                <w:webHidden/>
+              </w:rPr>
+              <w:fldChar w:fldCharType="begin"/>
+            </w:r>
+            <w:r>
+              <w:rPr>
+                <w:noProof/>
+                <w:webHidden/>
+              </w:rPr>
+              <w:instrText xml:space="preserve"> PAGEREF _Toc12707337 \h </w:instrText>
             </w:r>
             <w:r>
               <w:rPr>
@@ -624,14 +721,14 @@
               <w:lang w:val="es-ES"/>
             </w:rPr>
           </w:pPr>
-          <w:hyperlink w:anchor="_Toc12705599" w:history="1">
+          <w:hyperlink w:anchor="_Toc12707338" w:history="1">
             <w:r>
               <w:rPr>
                 <w:rStyle w:val="Hipervnculo"/>
                 <w:rFonts w:ascii="Times New Roman" w:hAnsi="Times New Roman" w:cs="Times New Roman"/>
                 <w:noProof/>
               </w:rPr>
-              <w:t>JUSTIFICACIÓN</w:t>
+              <w:t>OBJETIVOS</w:t>
             </w:r>
             <w:r>
               <w:rPr>
@@ -652,7 +749,151 @@
                 <w:noProof/>
                 <w:webHidden/>
               </w:rPr>
-              <w:instrText xml:space="preserve"> PAGEREF _Toc12705599 \h </w:instrText>
+              <w:instrText xml:space="preserve"> PAGEREF _Toc12707338 \h </w:instrText>
+            </w:r>
+            <w:r>
+              <w:rPr>
+                <w:noProof/>
+                <w:webHidden/>
+              </w:rPr>
+            </w:r>
+            <w:r>
+              <w:rPr>
+                <w:noProof/>
+                <w:webHidden/>
+              </w:rPr>
+              <w:fldChar w:fldCharType="separate"/>
+            </w:r>
+            <w:r>
+              <w:rPr>
+                <w:noProof/>
+                <w:webHidden/>
+              </w:rPr>
+              <w:t>4</w:t>
+            </w:r>
+            <w:r>
+              <w:rPr>
+                <w:noProof/>
+                <w:webHidden/>
+              </w:rPr>
+              <w:fldChar w:fldCharType="end"/>
+            </w:r>
+          </w:hyperlink>
+        </w:p>
+        <w:p>
+          <w:pPr>
+            <w:pStyle w:val="TDC2"/>
+            <w:tabs>
+              <w:tab w:val="right" w:leader="dot" w:pos="8260"/>
+            </w:tabs>
+            <w:rPr>
+              <w:rFonts w:asciiTheme="minorHAnsi" w:eastAsiaTheme="minorEastAsia" w:hAnsiTheme="minorHAnsi" w:cstheme="minorBidi"/>
+              <w:noProof/>
+              <w:color w:val="auto"/>
+              <w:lang w:val="es-ES"/>
+            </w:rPr>
+          </w:pPr>
+          <w:hyperlink w:anchor="_Toc12707339" w:history="1">
+            <w:r>
+              <w:rPr>
+                <w:rStyle w:val="Hipervnculo"/>
+                <w:rFonts w:ascii="Times New Roman" w:hAnsi="Times New Roman" w:cs="Times New Roman"/>
+                <w:noProof/>
+              </w:rPr>
+              <w:t>Objetivo General</w:t>
+            </w:r>
+            <w:r>
+              <w:rPr>
+                <w:noProof/>
+                <w:webHidden/>
+              </w:rPr>
+              <w:tab/>
+            </w:r>
+            <w:r>
+              <w:rPr>
+                <w:noProof/>
+                <w:webHidden/>
+              </w:rPr>
+              <w:fldChar w:fldCharType="begin"/>
+            </w:r>
+            <w:r>
+              <w:rPr>
+                <w:noProof/>
+                <w:webHidden/>
+              </w:rPr>
+              <w:instrText xml:space="preserve"> PAGEREF _Toc12707339 \h </w:instrText>
+            </w:r>
+            <w:r>
+              <w:rPr>
+                <w:noProof/>
+                <w:webHidden/>
+              </w:rPr>
+            </w:r>
+            <w:r>
+              <w:rPr>
+                <w:noProof/>
+                <w:webHidden/>
+              </w:rPr>
+              <w:fldChar w:fldCharType="separate"/>
+            </w:r>
+            <w:r>
+              <w:rPr>
+                <w:noProof/>
+                <w:webHidden/>
+              </w:rPr>
+              <w:t>4</w:t>
+            </w:r>
+            <w:r>
+              <w:rPr>
+                <w:noProof/>
+                <w:webHidden/>
+              </w:rPr>
+              <w:fldChar w:fldCharType="end"/>
+            </w:r>
+          </w:hyperlink>
+        </w:p>
+        <w:p>
+          <w:pPr>
+            <w:pStyle w:val="TDC2"/>
+            <w:tabs>
+              <w:tab w:val="right" w:leader="dot" w:pos="8260"/>
+            </w:tabs>
+            <w:rPr>
+              <w:rFonts w:asciiTheme="minorHAnsi" w:eastAsiaTheme="minorEastAsia" w:hAnsiTheme="minorHAnsi" w:cstheme="minorBidi"/>
+              <w:noProof/>
+              <w:color w:val="auto"/>
+              <w:lang w:val="es-ES"/>
+            </w:rPr>
+          </w:pPr>
+          <w:hyperlink w:anchor="_Toc12707340" w:history="1">
+            <w:r>
+              <w:rPr>
+                <w:rStyle w:val="Hipervnculo"/>
+                <w:rFonts w:ascii="Times New Roman" w:hAnsi="Times New Roman" w:cs="Times New Roman"/>
+                <w:noProof/>
+              </w:rPr>
+              <w:t>Objetivos Específicos</w:t>
+            </w:r>
+            <w:r>
+              <w:rPr>
+                <w:noProof/>
+                <w:webHidden/>
+              </w:rPr>
+              <w:tab/>
+            </w:r>
+            <w:r>
+              <w:rPr>
+                <w:noProof/>
+                <w:webHidden/>
+              </w:rPr>
+              <w:fldChar w:fldCharType="begin"/>
+            </w:r>
+            <w:r>
+              <w:rPr>
+                <w:noProof/>
+                <w:webHidden/>
+              </w:rPr>
+              <w:instrText xml:space="preserve"> PAGEREF _Toc12707340 \h </w:instrText>
             </w:r>
             <w:r>
               <w:rPr>
@@ -696,14 +937,14 @@
               <w:lang w:val="es-ES"/>
             </w:rPr>
           </w:pPr>
-          <w:hyperlink w:anchor="_Toc12705600" w:history="1">
+          <w:hyperlink w:anchor="_Toc12707341" w:history="1">
             <w:r>
               <w:rPr>
                 <w:rStyle w:val="Hipervnculo"/>
                 <w:rFonts w:ascii="Times New Roman" w:hAnsi="Times New Roman" w:cs="Times New Roman"/>
                 <w:noProof/>
               </w:rPr>
-              <w:t>OBJETIVOS</w:t>
+              <w:t>MARCO TEÓRICO</w:t>
             </w:r>
             <w:r>
               <w:rPr>
@@ -724,151 +965,7 @@
                 <w:noProof/>
                 <w:webHidden/>
               </w:rPr>
-              <w:instrText xml:space="preserve"> PAGEREF _Toc12705600 \h </w:instrText>
-            </w:r>
-            <w:r>
-              <w:rPr>
-                <w:noProof/>
-                <w:webHidden/>
-              </w:rPr>
-            </w:r>
-            <w:r>
-              <w:rPr>
-                <w:noProof/>
-                <w:webHidden/>
-              </w:rPr>
-              <w:fldChar w:fldCharType="separate"/>
-            </w:r>
-            <w:r>
-              <w:rPr>
-                <w:noProof/>
-                <w:webHidden/>
-              </w:rPr>
-              <w:t>5</w:t>
-            </w:r>
-            <w:r>
-              <w:rPr>
-                <w:noProof/>
-                <w:webHidden/>
-              </w:rPr>
-              <w:fldChar w:fldCharType="end"/>
-            </w:r>
-          </w:hyperlink>
-        </w:p>
-        <w:p>
-          <w:pPr>
-            <w:pStyle w:val="TDC2"/>
-            <w:tabs>
-              <w:tab w:val="right" w:leader="dot" w:pos="8260"/>
-            </w:tabs>
-            <w:rPr>
-              <w:rFonts w:asciiTheme="minorHAnsi" w:eastAsiaTheme="minorEastAsia" w:hAnsiTheme="minorHAnsi" w:cstheme="minorBidi"/>
-              <w:noProof/>
-              <w:color w:val="auto"/>
-              <w:lang w:val="es-ES"/>
-            </w:rPr>
-          </w:pPr>
-          <w:hyperlink w:anchor="_Toc12705601" w:history="1">
-            <w:r>
-              <w:rPr>
-                <w:rStyle w:val="Hipervnculo"/>
-                <w:rFonts w:ascii="Times New Roman" w:hAnsi="Times New Roman" w:cs="Times New Roman"/>
-                <w:noProof/>
-              </w:rPr>
-              <w:t>Objetivo General</w:t>
-            </w:r>
-            <w:r>
-              <w:rPr>
-                <w:noProof/>
-                <w:webHidden/>
-              </w:rPr>
-              <w:tab/>
-            </w:r>
-            <w:r>
-              <w:rPr>
-                <w:noProof/>
-                <w:webHidden/>
-              </w:rPr>
-              <w:fldChar w:fldCharType="begin"/>
-            </w:r>
-            <w:r>
-              <w:rPr>
-                <w:noProof/>
-                <w:webHidden/>
-              </w:rPr>
-              <w:instrText xml:space="preserve"> PAGEREF _Toc12705601 \h </w:instrText>
-            </w:r>
-            <w:r>
-              <w:rPr>
-                <w:noProof/>
-                <w:webHidden/>
-              </w:rPr>
-            </w:r>
-            <w:r>
-              <w:rPr>
-                <w:noProof/>
-                <w:webHidden/>
-              </w:rPr>
-              <w:fldChar w:fldCharType="separate"/>
-            </w:r>
-            <w:r>
-              <w:rPr>
-                <w:noProof/>
-                <w:webHidden/>
-              </w:rPr>
-              <w:t>5</w:t>
-            </w:r>
-            <w:r>
-              <w:rPr>
-                <w:noProof/>
-                <w:webHidden/>
-              </w:rPr>
-              <w:fldChar w:fldCharType="end"/>
-            </w:r>
-          </w:hyperlink>
-        </w:p>
-        <w:p>
-          <w:pPr>
-            <w:pStyle w:val="TDC2"/>
-            <w:tabs>
-              <w:tab w:val="right" w:leader="dot" w:pos="8260"/>
-            </w:tabs>
-            <w:rPr>
-              <w:rFonts w:asciiTheme="minorHAnsi" w:eastAsiaTheme="minorEastAsia" w:hAnsiTheme="minorHAnsi" w:cstheme="minorBidi"/>
-              <w:noProof/>
-              <w:color w:val="auto"/>
-              <w:lang w:val="es-ES"/>
-            </w:rPr>
-          </w:pPr>
-          <w:hyperlink w:anchor="_Toc12705602" w:history="1">
-            <w:r>
-              <w:rPr>
-                <w:rStyle w:val="Hipervnculo"/>
-                <w:rFonts w:ascii="Times New Roman" w:hAnsi="Times New Roman" w:cs="Times New Roman"/>
-                <w:noProof/>
-              </w:rPr>
-              <w:t>Objetivos Específicos</w:t>
-            </w:r>
-            <w:r>
-              <w:rPr>
-                <w:noProof/>
-                <w:webHidden/>
-              </w:rPr>
-              <w:tab/>
-            </w:r>
-            <w:r>
-              <w:rPr>
-                <w:noProof/>
-                <w:webHidden/>
-              </w:rPr>
-              <w:fldChar w:fldCharType="begin"/>
-            </w:r>
-            <w:r>
-              <w:rPr>
-                <w:noProof/>
-                <w:webHidden/>
-              </w:rPr>
-              <w:instrText xml:space="preserve"> PAGEREF _Toc12705602 \h </w:instrText>
+              <w:instrText xml:space="preserve"> PAGEREF _Toc12707341 \h </w:instrText>
             </w:r>
             <w:r>
               <w:rPr>
@@ -912,14 +1009,14 @@
               <w:lang w:val="es-ES"/>
             </w:rPr>
           </w:pPr>
-          <w:hyperlink w:anchor="_Toc12705603" w:history="1">
+          <w:hyperlink w:anchor="_Toc12707342" w:history="1">
             <w:r>
               <w:rPr>
                 <w:rStyle w:val="Hipervnculo"/>
                 <w:rFonts w:ascii="Times New Roman" w:hAnsi="Times New Roman" w:cs="Times New Roman"/>
                 <w:noProof/>
               </w:rPr>
-              <w:t>MARCO TEÓRICO</w:t>
+              <w:t>CONCLUSIONES</w:t>
             </w:r>
             <w:r>
               <w:rPr>
@@ -940,7 +1037,7 @@
                 <w:noProof/>
                 <w:webHidden/>
               </w:rPr>
-              <w:instrText xml:space="preserve"> PAGEREF _Toc12705603 \h </w:instrText>
+              <w:instrText xml:space="preserve"> PAGEREF _Toc12707342 \h </w:instrText>
             </w:r>
             <w:r>
               <w:rPr>
@@ -984,79 +1081,7 @@
               <w:lang w:val="es-ES"/>
             </w:rPr>
           </w:pPr>
-          <w:hyperlink w:anchor="_Toc12705604" w:history="1">
-            <w:r>
-              <w:rPr>
-                <w:rStyle w:val="Hipervnculo"/>
-                <w:rFonts w:ascii="Times New Roman" w:hAnsi="Times New Roman" w:cs="Times New Roman"/>
-                <w:noProof/>
-              </w:rPr>
-              <w:t>CONCLUSIONES</w:t>
-            </w:r>
-            <w:r>
-              <w:rPr>
-                <w:noProof/>
-                <w:webHidden/>
-              </w:rPr>
-              <w:tab/>
-            </w:r>
-            <w:r>
-              <w:rPr>
-                <w:noProof/>
-                <w:webHidden/>
-              </w:rPr>
-              <w:fldChar w:fldCharType="begin"/>
-            </w:r>
-            <w:r>
-              <w:rPr>
-                <w:noProof/>
-                <w:webHidden/>
-              </w:rPr>
-              <w:instrText xml:space="preserve"> PAGEREF _Toc12705604 \h </w:instrText>
-            </w:r>
-            <w:r>
-              <w:rPr>
-                <w:noProof/>
-                <w:webHidden/>
-              </w:rPr>
-            </w:r>
-            <w:r>
-              <w:rPr>
-                <w:noProof/>
-                <w:webHidden/>
-              </w:rPr>
-              <w:fldChar w:fldCharType="separate"/>
-            </w:r>
-            <w:r>
-              <w:rPr>
-                <w:noProof/>
-                <w:webHidden/>
-              </w:rPr>
-              <w:t>8</w:t>
-            </w:r>
-            <w:r>
-              <w:rPr>
-                <w:noProof/>
-                <w:webHidden/>
-              </w:rPr>
-              <w:fldChar w:fldCharType="end"/>
-            </w:r>
-          </w:hyperlink>
-        </w:p>
-        <w:p>
-          <w:pPr>
-            <w:pStyle w:val="TDC1"/>
-            <w:tabs>
-              <w:tab w:val="right" w:leader="dot" w:pos="8260"/>
-            </w:tabs>
-            <w:rPr>
-              <w:rFonts w:asciiTheme="minorHAnsi" w:eastAsiaTheme="minorEastAsia" w:hAnsiTheme="minorHAnsi" w:cstheme="minorBidi"/>
-              <w:noProof/>
-              <w:color w:val="auto"/>
-              <w:lang w:val="es-ES"/>
-            </w:rPr>
-          </w:pPr>
-          <w:hyperlink w:anchor="_Toc12705605" w:history="1">
+          <w:hyperlink w:anchor="_Toc12707343" w:history="1">
             <w:r>
               <w:rPr>
                 <w:rStyle w:val="Hipervnculo"/>
@@ -1084,7 +1109,7 @@
                 <w:noProof/>
                 <w:webHidden/>
               </w:rPr>
-              <w:instrText xml:space="preserve"> PAGEREF _Toc12705605 \h </w:instrText>
+              <w:instrText xml:space="preserve"> PAGEREF _Toc12707343 \h </w:instrText>
             </w:r>
             <w:r>
               <w:rPr>
@@ -1104,7 +1129,7 @@
                 <w:noProof/>
                 <w:webHidden/>
               </w:rPr>
-              <w:t>9</w:t>
+              <w:t>7</w:t>
             </w:r>
             <w:r>
               <w:rPr>
@@ -1288,7 +1313,7 @@
           <w:szCs w:val="28"/>
         </w:rPr>
       </w:pPr>
-      <w:bookmarkStart w:id="2" w:name="_Toc12705597"/>
+      <w:bookmarkStart w:id="2" w:name="_Toc12707335"/>
       <w:r>
         <w:rPr>
           <w:rFonts w:ascii="Times New Roman" w:hAnsi="Times New Roman" w:cs="Times New Roman"/>
@@ -1367,7 +1392,6 @@
         </w:rPr>
       </w:pPr>
       <w:bookmarkStart w:id="3" w:name="_Toc1482656"/>
-      <w:bookmarkStart w:id="4" w:name="_Toc12705598"/>
     </w:p>
     <w:p>
       <w:pPr>
@@ -1380,6 +1404,7 @@
           <w:szCs w:val="28"/>
         </w:rPr>
       </w:pPr>
+      <w:bookmarkStart w:id="4" w:name="_Toc12707336"/>
       <w:r>
         <w:rPr>
           <w:rFonts w:ascii="Times New Roman" w:hAnsi="Times New Roman" w:cs="Times New Roman"/>
@@ -1459,7 +1484,7 @@
       </w:pPr>
       <w:bookmarkStart w:id="5" w:name="_Toc1480941"/>
       <w:bookmarkStart w:id="6" w:name="_Toc1482657"/>
-      <w:bookmarkStart w:id="7" w:name="_Toc12705599"/>
+      <w:bookmarkStart w:id="7" w:name="_Toc12707337"/>
       <w:r>
         <w:rPr>
           <w:rFonts w:ascii="Times New Roman" w:hAnsi="Times New Roman" w:cs="Times New Roman"/>
@@ -1518,8 +1543,6 @@
         </w:rPr>
         <w:t>lo necesario que resulta implementar estas técnicas en proyectos reales de producción masiva</w:t>
       </w:r>
-      <w:bookmarkStart w:id="8" w:name="_GoBack"/>
-      <w:bookmarkEnd w:id="8"/>
       <w:r>
         <w:rPr>
           <w:rFonts w:ascii="Times New Roman" w:hAnsi="Times New Roman" w:cs="Times New Roman"/>
@@ -1541,9 +1564,9 @@
           <w:u w:val="single"/>
         </w:rPr>
       </w:pPr>
-      <w:bookmarkStart w:id="9" w:name="_Toc1480943"/>
-      <w:bookmarkStart w:id="10" w:name="_Toc1482659"/>
-      <w:bookmarkStart w:id="11" w:name="_Toc12705600"/>
+      <w:bookmarkStart w:id="8" w:name="_Toc1480943"/>
+      <w:bookmarkStart w:id="9" w:name="_Toc1482659"/>
+      <w:bookmarkStart w:id="10" w:name="_Toc12707338"/>
       <w:r>
         <w:rPr>
           <w:rFonts w:ascii="Times New Roman" w:hAnsi="Times New Roman" w:cs="Times New Roman"/>
@@ -1552,7 +1575,7 @@
         </w:rPr>
         <w:t>OBJETIVOS</w:t>
       </w:r>
-      <w:bookmarkEnd w:id="11"/>
+      <w:bookmarkEnd w:id="10"/>
     </w:p>
     <w:p>
       <w:pPr>
@@ -1566,7 +1589,7 @@
           <w:u w:val="single"/>
         </w:rPr>
       </w:pPr>
-      <w:bookmarkStart w:id="12" w:name="_Toc12705601"/>
+      <w:bookmarkStart w:id="11" w:name="_Toc12707339"/>
       <w:r>
         <w:rPr>
           <w:rFonts w:ascii="Times New Roman" w:hAnsi="Times New Roman" w:cs="Times New Roman"/>
@@ -1575,8 +1598,8 @@
         </w:rPr>
         <w:t xml:space="preserve">Objetivo </w:t>
       </w:r>
+      <w:bookmarkEnd w:id="8"/>
       <w:bookmarkEnd w:id="9"/>
-      <w:bookmarkEnd w:id="10"/>
       <w:r>
         <w:rPr>
           <w:rFonts w:ascii="Times New Roman" w:hAnsi="Times New Roman" w:cs="Times New Roman"/>
@@ -1585,7 +1608,7 @@
         </w:rPr>
         <w:t>General</w:t>
       </w:r>
-      <w:bookmarkEnd w:id="12"/>
+      <w:bookmarkEnd w:id="11"/>
     </w:p>
     <w:p>
       <w:pPr>
@@ -1646,9 +1669,9 @@
           <w:szCs w:val="24"/>
         </w:rPr>
       </w:pPr>
-      <w:bookmarkStart w:id="13" w:name="_Toc1480944"/>
-      <w:bookmarkStart w:id="14" w:name="_Toc1482660"/>
-      <w:bookmarkStart w:id="15" w:name="_Toc12705602"/>
+      <w:bookmarkStart w:id="12" w:name="_Toc1480944"/>
+      <w:bookmarkStart w:id="13" w:name="_Toc1482660"/>
+      <w:bookmarkStart w:id="14" w:name="_Toc12707340"/>
       <w:r>
         <w:rPr>
           <w:rFonts w:ascii="Times New Roman" w:hAnsi="Times New Roman" w:cs="Times New Roman"/>
@@ -1657,9 +1680,9 @@
         </w:rPr>
         <w:t>Objetivos Específicos</w:t>
       </w:r>
+      <w:bookmarkEnd w:id="12"/>
       <w:bookmarkEnd w:id="13"/>
       <w:bookmarkEnd w:id="14"/>
-      <w:bookmarkEnd w:id="15"/>
     </w:p>
     <w:p>
       <w:pPr>
@@ -1838,8 +1861,8 @@
           <w:szCs w:val="28"/>
         </w:rPr>
       </w:pPr>
-      <w:bookmarkStart w:id="16" w:name="_Toc1482661"/>
-      <w:bookmarkStart w:id="17" w:name="_Toc12705603"/>
+      <w:bookmarkStart w:id="15" w:name="_Toc1482661"/>
+      <w:bookmarkStart w:id="16" w:name="_Toc12707341"/>
       <w:r>
         <w:rPr>
           <w:rFonts w:ascii="Times New Roman" w:hAnsi="Times New Roman" w:cs="Times New Roman"/>
@@ -1857,8 +1880,8 @@
         </w:rPr>
         <w:t>RICO</w:t>
       </w:r>
+      <w:bookmarkEnd w:id="15"/>
       <w:bookmarkEnd w:id="16"/>
-      <w:bookmarkEnd w:id="17"/>
     </w:p>
     <w:p/>
     <w:p>
@@ -1871,7 +1894,7 @@
           <w:lang w:eastAsia="es-ES"/>
         </w:rPr>
       </w:pPr>
-      <w:bookmarkStart w:id="18" w:name="_Toc1482662"/>
+      <w:bookmarkStart w:id="17" w:name="_Toc1482662"/>
       <w:r>
         <w:t xml:space="preserve">Los </w:t>
       </w:r>
@@ -2001,6 +2024,7 @@
     <w:p>
       <w:pPr>
         <w:pStyle w:val="Ttulo1"/>
+        <w:spacing w:line="360" w:lineRule="auto"/>
         <w:jc w:val="center"/>
         <w:rPr>
           <w:rFonts w:ascii="Times New Roman" w:hAnsi="Times New Roman" w:cs="Times New Roman"/>
@@ -2008,9 +2032,6 @@
           <w:szCs w:val="28"/>
         </w:rPr>
       </w:pPr>
-      <w:bookmarkStart w:id="19" w:name="_Toc1482674"/>
-      <w:bookmarkStart w:id="20" w:name="_Toc12705604"/>
-      <w:bookmarkEnd w:id="18"/>
       <w:r>
         <w:rPr>
           <w:rFonts w:ascii="Times New Roman" w:hAnsi="Times New Roman" w:cs="Times New Roman"/>
@@ -2018,6 +2039,48 @@
           <w:szCs w:val="28"/>
         </w:rPr>
         <w:lastRenderedPageBreak/>
+        <w:t>DESARROLLO</w:t>
+      </w:r>
+    </w:p>
+    <w:p>
+      <w:pPr>
+        <w:spacing w:line="360" w:lineRule="auto"/>
+        <w:jc w:val="center"/>
+        <w:rPr>
+          <w:lang w:eastAsia="es-ES"/>
+        </w:rPr>
+      </w:pPr>
+    </w:p>
+    <w:p>
+      <w:pPr>
+        <w:spacing w:line="360" w:lineRule="auto"/>
+        <w:jc w:val="both"/>
+        <w:rPr>
+          <w:lang w:eastAsia="es-ES"/>
+        </w:rPr>
+      </w:pPr>
+      <w:bookmarkStart w:id="18" w:name="_GoBack"/>
+      <w:bookmarkEnd w:id="18"/>
+    </w:p>
+    <w:p>
+      <w:pPr>
+        <w:pStyle w:val="Ttulo1"/>
+        <w:jc w:val="center"/>
+        <w:rPr>
+          <w:rFonts w:ascii="Times New Roman" w:hAnsi="Times New Roman" w:cs="Times New Roman"/>
+          <w:sz w:val="28"/>
+          <w:szCs w:val="28"/>
+        </w:rPr>
+      </w:pPr>
+      <w:bookmarkStart w:id="19" w:name="_Toc1482674"/>
+      <w:bookmarkStart w:id="20" w:name="_Toc12707342"/>
+      <w:bookmarkEnd w:id="17"/>
+      <w:r>
+        <w:rPr>
+          <w:rFonts w:ascii="Times New Roman" w:hAnsi="Times New Roman" w:cs="Times New Roman"/>
+          <w:sz w:val="28"/>
+          <w:szCs w:val="28"/>
+        </w:rPr>
         <w:t>CO</w:t>
       </w:r>
       <w:r>
@@ -2058,7 +2121,43 @@
           <w:sz w:val="24"/>
           <w:szCs w:val="24"/>
         </w:rPr>
-        <w:t xml:space="preserve">La simulación del brazo robótico hidráulico en el software Desuma y StateFlow nos permitió conocer la importancia que conlleva desarrollar este tipo de soluciones en el momento de construir o analizar un sistema, ya que esto nos ayuda a tener un control sobre todo con las variables tanto internas como externas que puedan llegar a afectar el sistema o interactuar con </w:t>
+        <w:t xml:space="preserve">La simulación del brazo robótico hidráulico en el software </w:t>
+      </w:r>
+      <w:proofErr w:type="spellStart"/>
+      <w:r>
+        <w:rPr>
+          <w:rFonts w:ascii="Times New Roman" w:eastAsia="Times New Roman" w:hAnsi="Times New Roman" w:cs="Times New Roman"/>
+          <w:sz w:val="24"/>
+          <w:szCs w:val="24"/>
+        </w:rPr>
+        <w:t>Desuma</w:t>
+      </w:r>
+      <w:proofErr w:type="spellEnd"/>
+      <w:r>
+        <w:rPr>
+          <w:rFonts w:ascii="Times New Roman" w:eastAsia="Times New Roman" w:hAnsi="Times New Roman" w:cs="Times New Roman"/>
+          <w:sz w:val="24"/>
+          <w:szCs w:val="24"/>
+        </w:rPr>
+        <w:t xml:space="preserve"> y </w:t>
+      </w:r>
+      <w:proofErr w:type="spellStart"/>
+      <w:r>
+        <w:rPr>
+          <w:rFonts w:ascii="Times New Roman" w:eastAsia="Times New Roman" w:hAnsi="Times New Roman" w:cs="Times New Roman"/>
+          <w:sz w:val="24"/>
+          <w:szCs w:val="24"/>
+        </w:rPr>
+        <w:t>StateFlow</w:t>
+      </w:r>
+      <w:proofErr w:type="spellEnd"/>
+      <w:r>
+        <w:rPr>
+          <w:rFonts w:ascii="Times New Roman" w:eastAsia="Times New Roman" w:hAnsi="Times New Roman" w:cs="Times New Roman"/>
+          <w:sz w:val="24"/>
+          <w:szCs w:val="24"/>
+        </w:rPr>
+        <w:t xml:space="preserve"> nos permitió conocer la importancia que conlleva desarrollar este tipo de soluciones en el momento de construir o analizar un sistema, ya que esto nos ayuda a tener un control sobre todo con las variables tanto internas como externas que puedan llegar a afectar el sistema o interactuar con </w:t>
       </w:r>
       <w:r>
         <w:rPr>
@@ -2241,7 +2340,6 @@
         </w:rPr>
       </w:pPr>
     </w:p>
-    <w:bookmarkEnd w:id="19"/>
     <w:p>
       <w:pPr>
         <w:pStyle w:val="Ttulo1"/>
@@ -2253,15 +2351,17 @@
           <w:szCs w:val="28"/>
         </w:rPr>
       </w:pPr>
+      <w:bookmarkStart w:id="21" w:name="_Toc12707343"/>
+      <w:bookmarkEnd w:id="19"/>
       <w:r>
         <w:rPr>
           <w:rFonts w:ascii="Times New Roman" w:hAnsi="Times New Roman" w:cs="Times New Roman"/>
           <w:sz w:val="28"/>
           <w:szCs w:val="28"/>
         </w:rPr>
-        <w:lastRenderedPageBreak/>
         <w:t>REFERENCIAS</w:t>
       </w:r>
+      <w:bookmarkEnd w:id="21"/>
     </w:p>
     <w:p>
       <w:pPr>
@@ -2505,7 +2605,7 @@
             </wp:anchor>
           </w:drawing>
         </mc:Choice>
-        <mc:Fallback xmlns:cx="http://schemas.microsoft.com/office/drawing/2014/chartex" xmlns:cx1="http://schemas.microsoft.com/office/drawing/2015/9/8/chartex" xmlns:w16se="http://schemas.microsoft.com/office/word/2015/wordml/symex">
+        <mc:Fallback xmlns:w16se="http://schemas.microsoft.com/office/word/2015/wordml/symex" xmlns:cx1="http://schemas.microsoft.com/office/drawing/2015/9/8/chartex" xmlns:cx="http://schemas.microsoft.com/office/drawing/2014/chartex">
           <w:pict>
             <v:rect w14:anchorId="55E549AE" id="Rectangle 18" o:spid="_x0000_s1026" style="position:absolute;margin-left:-71.5pt;margin-top:-37.35pt;width:234pt;height:60pt;z-index:251700224;visibility:visible;mso-wrap-style:square;mso-wrap-distance-left:9pt;mso-wrap-distance-top:0;mso-wrap-distance-right:9pt;mso-wrap-distance-bottom:0;mso-position-horizontal:absolute;mso-position-horizontal-relative:text;mso-position-vertical:absolute;mso-position-vertical-relative:text;v-text-anchor:top" o:gfxdata="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" filled="f" strokecolor="#d8d8d8 [2732]" strokeweight="1pt"/>
           </w:pict>
@@ -2992,7 +3092,7 @@
                               <w:szCs w:val="18"/>
                               <w:lang w:val="es-ES"/>
                             </w:rPr>
-                            <w:t>5</w:t>
+                            <w:t>6</w:t>
                           </w:r>
                           <w:r>
                             <w:rPr>
@@ -3080,7 +3180,7 @@
                         <w:szCs w:val="18"/>
                         <w:lang w:val="es-ES"/>
                       </w:rPr>
-                      <w:t>5</w:t>
+                      <w:t>6</w:t>
                     </w:r>
                     <w:r>
                       <w:rPr>
@@ -3160,7 +3260,7 @@
             </wp:anchor>
           </w:drawing>
         </mc:Choice>
-        <mc:Fallback xmlns:cx="http://schemas.microsoft.com/office/drawing/2014/chartex" xmlns:cx1="http://schemas.microsoft.com/office/drawing/2015/9/8/chartex" xmlns:w16se="http://schemas.microsoft.com/office/word/2015/wordml/symex">
+        <mc:Fallback xmlns:w16se="http://schemas.microsoft.com/office/word/2015/wordml/symex" xmlns:cx1="http://schemas.microsoft.com/office/drawing/2015/9/8/chartex" xmlns:cx="http://schemas.microsoft.com/office/drawing/2014/chartex">
           <w:pict>
             <v:rect w14:anchorId="73692536" id="Rectangle 14" o:spid="_x0000_s1026" style="position:absolute;margin-left:423.5pt;margin-top:-25.35pt;width:257.2pt;height:36pt;z-index:251692032;visibility:visible;mso-wrap-style:square;mso-width-percent:0;mso-height-percent:0;mso-wrap-distance-left:9pt;mso-wrap-distance-top:0;mso-wrap-distance-right:9pt;mso-wrap-distance-bottom:0;mso-position-horizontal:absolute;mso-position-horizontal-relative:text;mso-position-vertical:absolute;mso-position-vertical-relative:text;mso-width-percent:0;mso-height-percent:0;mso-width-relative:page;mso-height-relative:page;v-text-anchor:top" o:gfxdata="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" fillcolor="#933" stroked="f"/>
           </w:pict>
@@ -3230,7 +3330,7 @@
             </wp:anchor>
           </w:drawing>
         </mc:Choice>
-        <mc:Fallback xmlns:cx="http://schemas.microsoft.com/office/drawing/2014/chartex" xmlns:cx1="http://schemas.microsoft.com/office/drawing/2015/9/8/chartex" xmlns:w16se="http://schemas.microsoft.com/office/word/2015/wordml/symex">
+        <mc:Fallback xmlns:w16se="http://schemas.microsoft.com/office/word/2015/wordml/symex" xmlns:cx1="http://schemas.microsoft.com/office/drawing/2015/9/8/chartex" xmlns:cx="http://schemas.microsoft.com/office/drawing/2014/chartex">
           <w:pict>
             <v:rect w14:anchorId="76326362" id="Rectangle 11" o:spid="_x0000_s1026" style="position:absolute;margin-left:162.5pt;margin-top:-25.35pt;width:261.9pt;height:36pt;z-index:251685888;visibility:visible;mso-wrap-style:square;mso-width-percent:0;mso-height-percent:0;mso-wrap-distance-left:9pt;mso-wrap-distance-top:0;mso-wrap-distance-right:9pt;mso-wrap-distance-bottom:0;mso-position-horizontal:absolute;mso-position-horizontal-relative:text;mso-position-vertical:absolute;mso-position-vertical-relative:text;mso-width-percent:0;mso-height-percent:0;mso-width-relative:page;mso-height-relative:page;v-text-anchor:top" o:gfxdata="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" fillcolor="#d8d8d8 [2732]" stroked="f"/>
           </w:pict>
@@ -3300,7 +3400,7 @@
             </wp:anchor>
           </w:drawing>
         </mc:Choice>
-        <mc:Fallback xmlns:cx="http://schemas.microsoft.com/office/drawing/2014/chartex" xmlns:cx1="http://schemas.microsoft.com/office/drawing/2015/9/8/chartex" xmlns:w16se="http://schemas.microsoft.com/office/word/2015/wordml/symex">
+        <mc:Fallback xmlns:w16se="http://schemas.microsoft.com/office/word/2015/wordml/symex" xmlns:cx1="http://schemas.microsoft.com/office/drawing/2015/9/8/chartex" xmlns:cx="http://schemas.microsoft.com/office/drawing/2014/chartex">
           <w:pict>
             <v:rect w14:anchorId="1335FDA8" id="Rectangle 17" o:spid="_x0000_s1026" style="position:absolute;margin-left:-116.5pt;margin-top:-29.85pt;width:45pt;height:40.5pt;flip:x;z-index:251688960;visibility:visible;mso-wrap-style:square;mso-width-percent:0;mso-height-percent:0;mso-wrap-distance-left:9pt;mso-wrap-distance-top:0;mso-wrap-distance-right:9pt;mso-wrap-distance-bottom:0;mso-position-horizontal:absolute;mso-position-horizontal-relative:text;mso-position-vertical:absolute;mso-position-vertical-relative:text;mso-width-percent:0;mso-height-percent:0;mso-width-relative:page;mso-height-relative:page;v-text-anchor:top" o:gfxdata="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" fillcolor="#d8d8d8 [2732]" stroked="f"/>
           </w:pict>
@@ -3487,7 +3587,7 @@
             </wp:anchor>
           </w:drawing>
         </mc:Choice>
-        <mc:Fallback xmlns:cx="http://schemas.microsoft.com/office/drawing/2014/chartex" xmlns:cx1="http://schemas.microsoft.com/office/drawing/2015/9/8/chartex" xmlns:w16se="http://schemas.microsoft.com/office/word/2015/wordml/symex">
+        <mc:Fallback xmlns:w16se="http://schemas.microsoft.com/office/word/2015/wordml/symex" xmlns:cx1="http://schemas.microsoft.com/office/drawing/2015/9/8/chartex" xmlns:cx="http://schemas.microsoft.com/office/drawing/2014/chartex">
           <w:pict>
             <v:rect w14:anchorId="57D54540" id="Rectangle 15" o:spid="_x0000_s1026" style="position:absolute;margin-left:-104.3pt;margin-top:-34.85pt;width:623pt;height:109.5pt;z-index:251664383;visibility:visible;mso-wrap-style:square;mso-width-percent:0;mso-height-percent:0;mso-wrap-distance-left:9pt;mso-wrap-distance-top:0;mso-wrap-distance-right:9pt;mso-wrap-distance-bottom:0;mso-position-horizontal:absolute;mso-position-horizontal-relative:text;mso-position-vertical:absolute;mso-position-vertical-relative:text;mso-width-percent:0;mso-height-percent:0;mso-width-relative:page;mso-height-relative:page;v-text-anchor:top" o:gfxdata="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" fillcolor="#f2f2f2 [3052]" stroked="f"/>
           </w:pict>
@@ -3650,6 +3750,7 @@
                               <w:lang w:val="en-US"/>
                             </w:rPr>
                           </w:pPr>
+                          <w:proofErr w:type="spellStart"/>
                           <w:r>
                             <w:rPr>
                               <w:rFonts w:ascii="Arial" w:hAnsi="Arial" w:cs="Arial"/>
@@ -3658,7 +3759,18 @@
                               <w:szCs w:val="16"/>
                               <w:lang w:val="en-US"/>
                             </w:rPr>
-                            <w:t>Tels: (7) 5685303 - 5685304 - 5685305 - Fax: 5682750</w:t>
+                            <w:t>Tels</w:t>
+                          </w:r>
+                          <w:proofErr w:type="spellEnd"/>
+                          <w:r>
+                            <w:rPr>
+                              <w:rFonts w:ascii="Arial" w:hAnsi="Arial" w:cs="Arial"/>
+                              <w:color w:val="595959" w:themeColor="text1" w:themeTint="A6"/>
+                              <w:sz w:val="14"/>
+                              <w:szCs w:val="16"/>
+                              <w:lang w:val="en-US"/>
+                            </w:rPr>
+                            <w:t>: (7) 5685303 - 5685304 - 5685305 - Fax: 5682750</w:t>
                           </w:r>
                           <w:r>
                             <w:rPr>
@@ -7409,7 +7521,7 @@
 </file>
 
 <file path=customXml/itemProps1.xml><?xml version="1.0" encoding="utf-8"?>
-<ds:datastoreItem xmlns:ds="http://schemas.openxmlformats.org/officeDocument/2006/customXml" ds:itemID="{A1BD6F56-BB6E-4756-AD03-4192CD0A7A63}">
+<ds:datastoreItem xmlns:ds="http://schemas.openxmlformats.org/officeDocument/2006/customXml" ds:itemID="{50F86632-B58D-4A34-90F7-D375877D7FD5}">
   <ds:schemaRefs>
     <ds:schemaRef ds:uri="http://schemas.openxmlformats.org/officeDocument/2006/bibliography"/>
   </ds:schemaRefs>

</xml_diff>